<commit_message>
Corregido errores semantico en llamadas a funciones
</commit_message>
<xml_diff>
--- a/Entregas y documentacion/Tercera entrega (diseño semantico).docx
+++ b/Entregas y documentacion/Tercera entrega (diseño semantico).docx
@@ -1283,7 +1283,15 @@
         <w:rPr>
           <w:color w:val="FF0000"/>
         </w:rPr>
-        <w:t>T.Tipo = string</w:t>
+        <w:t xml:space="preserve">T.Tipo </w:t>
+      </w:r>
+      <w:bookmarkStart w:id="0" w:name="_GoBack"/>
+      <w:bookmarkEnd w:id="0"/>
+      <w:r>
+        <w:rPr>
+          <w:color w:val="FF0000"/>
+        </w:rPr>
+        <w:t>= string</w:t>
       </w:r>
       <w:r>
         <w:rPr>
@@ -1299,21 +1307,12 @@
         </w:rPr>
       </w:pPr>
       <w:r>
-        <w:rPr>
-          <w:b/>
-        </w:rPr>
         <w:t>S -&gt; id</w:t>
       </w:r>
       <w:r>
-        <w:rPr>
-          <w:b/>
-        </w:rPr>
-        <w:t xml:space="preserve"> </w:t>
-      </w:r>
-      <w:r>
-        <w:rPr>
-          <w:b/>
-        </w:rPr>
+        <w:t xml:space="preserve"> </w:t>
+      </w:r>
+      <w:r>
         <w:t>_S</w:t>
       </w:r>
       <w:r>
@@ -1396,7 +1395,6 @@
         </w:rPr>
         <w:t xml:space="preserve">== </w:t>
       </w:r>
-      <w:bookmarkStart w:id="0" w:name="_GoBack"/>
       <w:r>
         <w:rPr>
           <w:color w:val="FF0000"/>
@@ -1410,7 +1408,6 @@
         </w:rPr>
         <w:t>S.tipo</w:t>
       </w:r>
-      <w:bookmarkEnd w:id="0"/>
       <w:proofErr w:type="spellEnd"/>
       <w:r>
         <w:rPr>

</xml_diff>

<commit_message>
Version 1.5: Errores semanticos más detallados.
</commit_message>
<xml_diff>
--- a/Entregas y documentacion/Tercera entrega (diseño semantico).docx
+++ b/Entregas y documentacion/Tercera entrega (diseño semantico).docx
@@ -291,6 +291,8 @@
           <w:color w:val="538135" w:themeColor="accent6" w:themeShade="BF"/>
         </w:rPr>
       </w:pPr>
+      <w:bookmarkStart w:id="0" w:name="_Hlk535877734"/>
+      <w:bookmarkStart w:id="1" w:name="_GoBack"/>
       <w:r>
         <w:rPr>
           <w:b/>
@@ -590,35 +592,55 @@
     </w:p>
     <w:p/>
     <w:p>
-      <w:r>
+      <w:pPr>
+        <w:rPr>
+          <w:b/>
+        </w:rPr>
+      </w:pPr>
+      <w:r>
+        <w:rPr>
+          <w:b/>
+        </w:rPr>
         <w:t xml:space="preserve">B -&gt; </w:t>
       </w:r>
       <w:proofErr w:type="spellStart"/>
       <w:r>
+        <w:rPr>
+          <w:b/>
+        </w:rPr>
         <w:t>if</w:t>
       </w:r>
       <w:proofErr w:type="spellEnd"/>
       <w:r>
+        <w:rPr>
+          <w:b/>
+        </w:rPr>
         <w:t xml:space="preserve"> ( E )</w:t>
       </w:r>
       <w:r>
-        <w:t xml:space="preserve"> </w:t>
-      </w:r>
-      <w:r>
-        <w:rPr>
+        <w:rPr>
+          <w:b/>
+        </w:rPr>
+        <w:t xml:space="preserve"> </w:t>
+      </w:r>
+      <w:r>
+        <w:rPr>
+          <w:b/>
           <w:color w:val="FF0000"/>
         </w:rPr>
         <w:t>{</w:t>
       </w:r>
       <w:r>
         <w:rPr>
-          <w:color w:val="FF0000"/>
-        </w:rPr>
-        <w:t xml:space="preserve"> </w:t>
-      </w:r>
-      <w:proofErr w:type="spellStart"/>
-      <w:r>
-        <w:rPr>
+          <w:b/>
+          <w:color w:val="FF0000"/>
+        </w:rPr>
+        <w:t xml:space="preserve"> </w:t>
+      </w:r>
+      <w:proofErr w:type="spellStart"/>
+      <w:r>
+        <w:rPr>
+          <w:b/>
           <w:color w:val="FF0000"/>
         </w:rPr>
         <w:t>if</w:t>
@@ -626,6 +648,7 @@
       <w:proofErr w:type="spellEnd"/>
       <w:r>
         <w:rPr>
+          <w:b/>
           <w:color w:val="FF0000"/>
         </w:rPr>
         <w:t>(</w:t>
@@ -633,6 +656,7 @@
       <w:proofErr w:type="spellStart"/>
       <w:r>
         <w:rPr>
+          <w:b/>
           <w:color w:val="FF0000"/>
         </w:rPr>
         <w:t>E.tipo</w:t>
@@ -640,12 +664,14 @@
       <w:proofErr w:type="spellEnd"/>
       <w:r>
         <w:rPr>
+          <w:b/>
           <w:color w:val="FF0000"/>
         </w:rPr>
         <w:t>!</w:t>
       </w:r>
       <w:r>
         <w:rPr>
+          <w:b/>
           <w:color w:val="FF0000"/>
         </w:rPr>
         <w:t>=</w:t>
@@ -653,6 +679,7 @@
       <w:proofErr w:type="spellStart"/>
       <w:r>
         <w:rPr>
+          <w:b/>
           <w:color w:val="FF0000"/>
         </w:rPr>
         <w:t>bool</w:t>
@@ -660,6 +687,7 @@
       <w:proofErr w:type="spellEnd"/>
       <w:r>
         <w:rPr>
+          <w:b/>
           <w:color w:val="FF0000"/>
         </w:rPr>
         <w:t xml:space="preserve">) </w:t>
@@ -667,6 +695,7 @@
       <w:proofErr w:type="spellStart"/>
       <w:r>
         <w:rPr>
+          <w:b/>
           <w:color w:val="FF0000"/>
         </w:rPr>
         <w:t>then</w:t>
@@ -674,19 +703,22 @@
       <w:proofErr w:type="spellEnd"/>
       <w:r>
         <w:rPr>
+          <w:b/>
           <w:color w:val="FF0000"/>
         </w:rPr>
         <w:t xml:space="preserve"> ERROR</w:t>
       </w:r>
       <w:r>
         <w:rPr>
-          <w:color w:val="FF0000"/>
-        </w:rPr>
-        <w:t xml:space="preserve"> </w:t>
-      </w:r>
-      <w:proofErr w:type="spellStart"/>
-      <w:r>
-        <w:rPr>
+          <w:b/>
+          <w:color w:val="FF0000"/>
+        </w:rPr>
+        <w:t xml:space="preserve"> </w:t>
+      </w:r>
+      <w:proofErr w:type="spellStart"/>
+      <w:r>
+        <w:rPr>
+          <w:b/>
           <w:color w:val="FF0000"/>
         </w:rPr>
         <w:t>else</w:t>
@@ -694,26 +726,95 @@
       <w:proofErr w:type="spellEnd"/>
       <w:r>
         <w:rPr>
-          <w:color w:val="FF0000"/>
-        </w:rPr>
-        <w:t xml:space="preserve"> </w:t>
-      </w:r>
-      <w:proofErr w:type="spellStart"/>
-      <w:r>
-        <w:rPr>
-          <w:color w:val="FF0000"/>
+          <w:b/>
+          <w:color w:val="FF0000"/>
+        </w:rPr>
+        <w:t xml:space="preserve"> </w:t>
+      </w:r>
+      <w:proofErr w:type="spellStart"/>
+      <w:r>
+        <w:rPr>
+          <w:b/>
+          <w:color w:val="FF0000"/>
+        </w:rPr>
+        <w:t>S.switch</w:t>
+      </w:r>
+      <w:proofErr w:type="spellEnd"/>
+      <w:r>
+        <w:rPr>
+          <w:b/>
+          <w:color w:val="FF0000"/>
+        </w:rPr>
+        <w:t xml:space="preserve"> = </w:t>
+      </w:r>
+      <w:proofErr w:type="spellStart"/>
+      <w:r>
+        <w:rPr>
+          <w:b/>
+          <w:color w:val="FF0000"/>
+        </w:rPr>
+        <w:t>B.switch</w:t>
+      </w:r>
+      <w:proofErr w:type="spellEnd"/>
+      <w:r>
+        <w:rPr>
+          <w:b/>
+          <w:color w:val="FF0000"/>
+        </w:rPr>
+        <w:t xml:space="preserve"> }</w:t>
+      </w:r>
+      <w:r>
+        <w:rPr>
+          <w:b/>
+        </w:rPr>
+        <w:t xml:space="preserve"> </w:t>
+      </w:r>
+      <w:r>
+        <w:rPr>
+          <w:b/>
         </w:rPr>
         <w:t>S</w:t>
       </w:r>
       <w:r>
         <w:rPr>
-          <w:color w:val="FF0000"/>
-        </w:rPr>
-        <w:t>.switch</w:t>
-      </w:r>
-      <w:proofErr w:type="spellEnd"/>
-      <w:r>
-        <w:rPr>
+          <w:b/>
+        </w:rPr>
+        <w:t xml:space="preserve"> </w:t>
+      </w:r>
+    </w:p>
+    <w:p>
+      <w:pPr>
+        <w:rPr>
+          <w:b/>
+          <w:color w:val="FF0000"/>
+        </w:rPr>
+      </w:pPr>
+      <w:r>
+        <w:rPr>
+          <w:b/>
+          <w:color w:val="FF0000"/>
+        </w:rPr>
+        <w:t>{</w:t>
+      </w:r>
+      <w:r>
+        <w:rPr>
+          <w:b/>
+          <w:color w:val="FF0000"/>
+        </w:rPr>
+        <w:t xml:space="preserve"> </w:t>
+      </w:r>
+      <w:proofErr w:type="spellStart"/>
+      <w:r>
+        <w:rPr>
+          <w:b/>
+          <w:color w:val="FF0000"/>
+        </w:rPr>
+        <w:t>B.tipoRet</w:t>
+      </w:r>
+      <w:proofErr w:type="spellEnd"/>
+      <w:r>
+        <w:rPr>
+          <w:b/>
           <w:color w:val="FF0000"/>
         </w:rPr>
         <w:t xml:space="preserve"> = </w:t>
@@ -721,62 +822,7 @@
       <w:proofErr w:type="spellStart"/>
       <w:r>
         <w:rPr>
-          <w:color w:val="FF0000"/>
-        </w:rPr>
-        <w:t>B.switch</w:t>
-      </w:r>
-      <w:proofErr w:type="spellEnd"/>
-      <w:r>
-        <w:rPr>
-          <w:color w:val="FF0000"/>
-        </w:rPr>
-        <w:t xml:space="preserve"> }</w:t>
-      </w:r>
-      <w:r>
-        <w:t xml:space="preserve"> </w:t>
-      </w:r>
-      <w:r>
-        <w:t>S</w:t>
-      </w:r>
-      <w:r>
-        <w:t xml:space="preserve"> </w:t>
-      </w:r>
-    </w:p>
-    <w:p>
-      <w:pPr>
-        <w:rPr>
-          <w:color w:val="FF0000"/>
-        </w:rPr>
-      </w:pPr>
-      <w:r>
-        <w:rPr>
-          <w:color w:val="FF0000"/>
-        </w:rPr>
-        <w:t>{</w:t>
-      </w:r>
-      <w:r>
-        <w:rPr>
-          <w:color w:val="FF0000"/>
-        </w:rPr>
-        <w:t xml:space="preserve"> </w:t>
-      </w:r>
-      <w:proofErr w:type="spellStart"/>
-      <w:r>
-        <w:rPr>
-          <w:color w:val="FF0000"/>
-        </w:rPr>
-        <w:t>B.tipoRet</w:t>
-      </w:r>
-      <w:proofErr w:type="spellEnd"/>
-      <w:r>
-        <w:rPr>
-          <w:color w:val="FF0000"/>
-        </w:rPr>
-        <w:t xml:space="preserve"> = </w:t>
-      </w:r>
-      <w:proofErr w:type="spellStart"/>
-      <w:r>
-        <w:rPr>
+          <w:b/>
           <w:color w:val="FF0000"/>
         </w:rPr>
         <w:t>S.TipoRet</w:t>
@@ -784,18 +830,18 @@
       <w:proofErr w:type="spellEnd"/>
       <w:r>
         <w:rPr>
+          <w:b/>
           <w:color w:val="FF0000"/>
         </w:rPr>
         <w:t xml:space="preserve">; </w:t>
       </w:r>
       <w:r>
         <w:rPr>
+          <w:b/>
           <w:color w:val="FF0000"/>
         </w:rPr>
         <w:t>}</w:t>
       </w:r>
-      <w:bookmarkStart w:id="0" w:name="_GoBack"/>
-      <w:bookmarkEnd w:id="0"/>
     </w:p>
     <w:p>
       <w:pPr>
@@ -3120,7 +3166,7 @@
         <w:rPr>
           <w:b/>
         </w:rPr>
-        <w:t xml:space="preserve">{ C } </w:t>
+        <w:t xml:space="preserve">{ C </w:t>
       </w:r>
       <w:r>
         <w:rPr>
@@ -3182,13 +3228,7 @@
         <w:rPr>
           <w:color w:val="FF0000"/>
         </w:rPr>
-        <w:t xml:space="preserve"> Error(“ Valor de retorno con tipo incorrecto”)</w:t>
-      </w:r>
-      <w:r>
-        <w:rPr>
-          <w:color w:val="FF0000"/>
-        </w:rPr>
-        <w:t xml:space="preserve">; </w:t>
+        <w:t xml:space="preserve"> Error(“ Valor de retorno con tipo incorrecto”); </w:t>
       </w:r>
       <w:proofErr w:type="spellStart"/>
       <w:r>
@@ -3211,7 +3251,14 @@
         <w:t>}</w:t>
       </w:r>
     </w:p>
-    <w:p/>
+    <w:p>
+      <w:r>
+        <w:rPr>
+          <w:b/>
+        </w:rPr>
+        <w:t xml:space="preserve">} </w:t>
+      </w:r>
+    </w:p>
     <w:p>
       <w:pPr>
         <w:rPr>
@@ -9935,6 +9982,8 @@
         <w:t>}</w:t>
       </w:r>
     </w:p>
+    <w:bookmarkEnd w:id="0"/>
+    <w:bookmarkEnd w:id="1"/>
     <w:p>
       <w:pPr>
         <w:ind w:left="708" w:hanging="708"/>

</xml_diff>